<commit_message>
date format fix + other print fixes
</commit_message>
<xml_diff>
--- a/core_nodejs/lib/doctemplates/vtemplate.docx
+++ b/core_nodejs/lib/doctemplates/vtemplate.docx
@@ -26,39 +26,6 @@
         </w:rPr>
         <w:t xml:space="preserve"> </w:t>
       </w:r>
-      <w:r>
-        <w:rPr>
-          <w:b/>
-          <w:sz w:val="16"/>
-          <w:szCs w:val="16"/>
-          <w:lang w:val="en-US"/>
-        </w:rPr>
-        <w:t>{}</w:t>
-      </w:r>
-      <w:r>
-        <w:rPr>
-          <w:sz w:val="16"/>
-          <w:szCs w:val="16"/>
-        </w:rPr>
-        <w:t xml:space="preserve">  </w:t>
-      </w:r>
-    </w:p>
-    <w:p>
-      <w:pPr>
-        <w:pStyle w:val="a3"/>
-        <w:ind w:left="708"/>
-        <w:rPr>
-          <w:sz w:val="16"/>
-          <w:szCs w:val="16"/>
-        </w:rPr>
-      </w:pPr>
-      <w:r>
-        <w:rPr>
-          <w:sz w:val="16"/>
-          <w:szCs w:val="16"/>
-        </w:rPr>
-        <w:t xml:space="preserve"> </w:t>
-      </w:r>
     </w:p>
     <w:p>
       <w:pPr>
@@ -121,7 +88,6 @@
         <w:rPr>
           <w:sz w:val="16"/>
           <w:szCs w:val="16"/>
-          <w:lang w:val="en-US"/>
         </w:rPr>
       </w:pPr>
       <w:proofErr w:type="gramStart"/>
@@ -193,27 +159,25 @@
           <w:b/>
           <w:sz w:val="16"/>
           <w:szCs w:val="16"/>
+        </w:rPr>
+        <w:t>{</w:t>
+      </w:r>
+      <w:proofErr w:type="spellStart"/>
+      <w:r>
+        <w:rPr>
+          <w:b/>
+          <w:sz w:val="16"/>
+          <w:szCs w:val="16"/>
           <w:lang w:val="en-US"/>
         </w:rPr>
-        <w:t>{</w:t>
-      </w:r>
-      <w:proofErr w:type="spellStart"/>
+        <w:t>endDate</w:t>
+      </w:r>
+      <w:proofErr w:type="spellEnd"/>
       <w:r>
         <w:rPr>
           <w:b/>
           <w:sz w:val="16"/>
           <w:szCs w:val="16"/>
-          <w:lang w:val="en-US"/>
-        </w:rPr>
-        <w:t>endDate</w:t>
-      </w:r>
-      <w:proofErr w:type="spellEnd"/>
-      <w:r>
-        <w:rPr>
-          <w:b/>
-          <w:sz w:val="16"/>
-          <w:szCs w:val="16"/>
-          <w:lang w:val="en-US"/>
         </w:rPr>
         <w:t>}</w:t>
       </w:r>
@@ -272,24 +236,16 @@
           <w:sz w:val="16"/>
           <w:szCs w:val="16"/>
         </w:rPr>
+        <w:t xml:space="preserve"> (</w:t>
+      </w:r>
+      <w:r>
+        <w:rPr>
+          <w:vanish/>
+          <w:sz w:val="16"/>
+          <w:szCs w:val="16"/>
+        </w:rPr>
         <w:t xml:space="preserve"> </w:t>
       </w:r>
-      <w:proofErr w:type="gramStart"/>
-      <w:r>
-        <w:rPr>
-          <w:sz w:val="16"/>
-          <w:szCs w:val="16"/>
-        </w:rPr>
-        <w:t>(</w:t>
-      </w:r>
-      <w:r>
-        <w:rPr>
-          <w:vanish/>
-          <w:sz w:val="16"/>
-          <w:szCs w:val="16"/>
-        </w:rPr>
-        <w:t xml:space="preserve"> </w:t>
-      </w:r>
       <w:r>
         <w:rPr>
           <w:sz w:val="16"/>
@@ -297,7 +253,6 @@
         </w:rPr>
         <w:t>Тип</w:t>
       </w:r>
-      <w:proofErr w:type="gramEnd"/>
       <w:r>
         <w:rPr>
           <w:sz w:val="16"/>
@@ -593,31 +548,29 @@
           <w:b/>
           <w:sz w:val="16"/>
           <w:szCs w:val="16"/>
+        </w:rPr>
+      </w:pPr>
+      <w:r>
+        <w:rPr>
+          <w:sz w:val="16"/>
+          <w:szCs w:val="16"/>
+        </w:rPr>
+        <w:t xml:space="preserve">Дата предыдущего движения </w:t>
+      </w:r>
+      <w:r>
+        <w:rPr>
+          <w:sz w:val="16"/>
+          <w:szCs w:val="16"/>
+        </w:rPr>
+        <w:t>{</w:t>
+      </w:r>
+      <w:proofErr w:type="spellStart"/>
+      <w:r>
+        <w:rPr>
+          <w:sz w:val="16"/>
+          <w:szCs w:val="16"/>
           <w:lang w:val="en-US"/>
         </w:rPr>
-      </w:pPr>
-      <w:r>
-        <w:rPr>
-          <w:sz w:val="16"/>
-          <w:szCs w:val="16"/>
-        </w:rPr>
-        <w:t xml:space="preserve">Дата предыдущего движения </w:t>
-      </w:r>
-      <w:r>
-        <w:rPr>
-          <w:sz w:val="16"/>
-          <w:szCs w:val="16"/>
-          <w:lang w:val="en-US"/>
-        </w:rPr>
-        <w:t>{</w:t>
-      </w:r>
-      <w:proofErr w:type="spellStart"/>
-      <w:r>
-        <w:rPr>
-          <w:sz w:val="16"/>
-          <w:szCs w:val="16"/>
-          <w:lang w:val="en-US"/>
-        </w:rPr>
         <w:t>lastMovetDate</w:t>
       </w:r>
       <w:proofErr w:type="spellEnd"/>
@@ -625,7 +578,6 @@
         <w:rPr>
           <w:sz w:val="16"/>
           <w:szCs w:val="16"/>
-          <w:lang w:val="en-US"/>
         </w:rPr>
         <w:t>}</w:t>
       </w:r>
@@ -1170,6 +1122,7 @@
               </w:rPr>
               <w:t>{</w:t>
             </w:r>
+            <w:bookmarkStart w:id="0" w:name="_GoBack"/>
             <w:r>
               <w:rPr>
                 <w:sz w:val="16"/>
@@ -1178,6 +1131,7 @@
               </w:rPr>
               <w:t>DOCDATE</w:t>
             </w:r>
+            <w:bookmarkEnd w:id="0"/>
             <w:r>
               <w:rPr>
                 <w:sz w:val="16"/>
@@ -1487,8 +1441,6 @@
               </w:rPr>
               <w:t>}{</w:t>
             </w:r>
-            <w:bookmarkStart w:id="0" w:name="_GoBack"/>
-            <w:bookmarkEnd w:id="0"/>
             <w:r>
               <w:rPr>
                 <w:sz w:val="16"/>
@@ -2689,7 +2641,7 @@
 </file>
 
 <file path=customXml/itemProps1.xml><?xml version="1.0" encoding="utf-8"?>
-<ds:datastoreItem xmlns:ds="http://schemas.openxmlformats.org/officeDocument/2006/customXml" ds:itemID="{17C0E70D-AD7E-4001-99BA-EB1CAAEA34B5}">
+<ds:datastoreItem xmlns:ds="http://schemas.openxmlformats.org/officeDocument/2006/customXml" ds:itemID="{CC1B3D13-074F-4A21-902F-AA5129C18664}">
   <ds:schemaRefs>
     <ds:schemaRef ds:uri="http://schemas.openxmlformats.org/officeDocument/2006/bibliography"/>
   </ds:schemaRefs>

</xml_diff>